<commit_message>
Cybersecurity system for managing other PCs
</commit_message>
<xml_diff>
--- a/ZPZ/lab_1.docx
+++ b/ZPZ/lab_1.docx
@@ -1215,8 +1215,6 @@
         </w:rPr>
         <w:t>+</w:t>
       </w:r>
-      <w:bookmarkStart w:id="0" w:name="_GoBack"/>
-      <w:bookmarkEnd w:id="0"/>
     </w:p>
     <w:p>
       <w:pPr>
@@ -1391,13 +1389,1768 @@
         <w:jc w:val="both"/>
         <w:rPr>
           <w:rFonts w:ascii="Times New Roman" w:hAnsi="Times New Roman" w:cs="Times New Roman"/>
-          <w:sz w:val="36"/>
-          <w:lang w:val="uk-UA"/>
-        </w:rPr>
-      </w:pPr>
+          <w:b/>
+          <w:sz w:val="28"/>
+          <w:lang w:val="uk-UA"/>
+        </w:rPr>
+      </w:pPr>
+      <w:r>
+        <w:rPr>
+          <w:rFonts w:ascii="Times New Roman" w:hAnsi="Times New Roman" w:cs="Times New Roman"/>
+          <w:b/>
+          <w:sz w:val="28"/>
+          <w:lang w:val="uk-UA"/>
+        </w:rPr>
+        <w:lastRenderedPageBreak/>
+        <w:t>Робота програми:</w:t>
+      </w:r>
+    </w:p>
+    <w:p>
+      <w:pPr>
+        <w:jc w:val="both"/>
+        <w:rPr>
+          <w:rFonts w:ascii="Times New Roman" w:hAnsi="Times New Roman" w:cs="Times New Roman"/>
+          <w:sz w:val="28"/>
+          <w:lang w:val="uk-UA"/>
+        </w:rPr>
+      </w:pPr>
+      <w:r>
+        <w:rPr>
+          <w:rFonts w:ascii="Times New Roman" w:hAnsi="Times New Roman" w:cs="Times New Roman"/>
+          <w:sz w:val="28"/>
+          <w:lang w:val="uk-UA"/>
+        </w:rPr>
+        <w:t>Після запуску програми ми бачемо вікно входу в аккаунт, а також довідка:</w:t>
+      </w:r>
+    </w:p>
+    <w:p>
+      <w:pPr>
+        <w:jc w:val="both"/>
+        <w:rPr>
+          <w:rFonts w:ascii="Times New Roman" w:hAnsi="Times New Roman" w:cs="Times New Roman"/>
+          <w:sz w:val="28"/>
+          <w:lang w:val="uk-UA"/>
+        </w:rPr>
+      </w:pPr>
+      <w:r>
+        <w:rPr>
+          <w:rFonts w:ascii="Times New Roman" w:hAnsi="Times New Roman" w:cs="Times New Roman"/>
+          <w:sz w:val="28"/>
+          <w:lang w:val="uk-UA"/>
+        </w:rPr>
+        <w:t xml:space="preserve"> </w:t>
+      </w:r>
+      <w:r>
+        <w:rPr>
+          <w:noProof/>
+        </w:rPr>
+        <w:drawing>
+          <wp:inline distT="0" distB="0" distL="0" distR="0" wp14:anchorId="3D874871" wp14:editId="6B255D63">
+            <wp:extent cx="2544418" cy="2697389"/>
+            <wp:effectExtent l="0" t="0" r="8890" b="8255"/>
+            <wp:docPr id="1" name="Picture 1"/>
+            <wp:cNvGraphicFramePr>
+              <a:graphicFrameLocks xmlns:a="http://schemas.openxmlformats.org/drawingml/2006/main" noChangeAspect="1"/>
+            </wp:cNvGraphicFramePr>
+            <a:graphic xmlns:a="http://schemas.openxmlformats.org/drawingml/2006/main">
+              <a:graphicData uri="http://schemas.openxmlformats.org/drawingml/2006/picture">
+                <pic:pic xmlns:pic="http://schemas.openxmlformats.org/drawingml/2006/picture">
+                  <pic:nvPicPr>
+                    <pic:cNvPr id="1" name=""/>
+                    <pic:cNvPicPr/>
+                  </pic:nvPicPr>
+                  <pic:blipFill>
+                    <a:blip r:embed="rId8"/>
+                    <a:stretch>
+                      <a:fillRect/>
+                    </a:stretch>
+                  </pic:blipFill>
+                  <pic:spPr>
+                    <a:xfrm>
+                      <a:off x="0" y="0"/>
+                      <a:ext cx="2567663" cy="2722031"/>
+                    </a:xfrm>
+                    <a:prstGeom prst="rect">
+                      <a:avLst/>
+                    </a:prstGeom>
+                  </pic:spPr>
+                </pic:pic>
+              </a:graphicData>
+            </a:graphic>
+          </wp:inline>
+        </w:drawing>
+      </w:r>
+      <w:r>
+        <w:rPr>
+          <w:rFonts w:ascii="Times New Roman" w:hAnsi="Times New Roman" w:cs="Times New Roman"/>
+          <w:sz w:val="28"/>
+          <w:lang w:val="uk-UA"/>
+        </w:rPr>
+        <w:t xml:space="preserve">    </w:t>
+      </w:r>
+      <w:r>
+        <w:rPr>
+          <w:noProof/>
+        </w:rPr>
+        <w:drawing>
+          <wp:inline distT="0" distB="0" distL="0" distR="0" wp14:anchorId="4292247B" wp14:editId="74D87D6E">
+            <wp:extent cx="2523740" cy="2679590"/>
+            <wp:effectExtent l="0" t="0" r="0" b="6985"/>
+            <wp:docPr id="2" name="Picture 2"/>
+            <wp:cNvGraphicFramePr>
+              <a:graphicFrameLocks xmlns:a="http://schemas.openxmlformats.org/drawingml/2006/main" noChangeAspect="1"/>
+            </wp:cNvGraphicFramePr>
+            <a:graphic xmlns:a="http://schemas.openxmlformats.org/drawingml/2006/main">
+              <a:graphicData uri="http://schemas.openxmlformats.org/drawingml/2006/picture">
+                <pic:pic xmlns:pic="http://schemas.openxmlformats.org/drawingml/2006/picture">
+                  <pic:nvPicPr>
+                    <pic:cNvPr id="1" name=""/>
+                    <pic:cNvPicPr/>
+                  </pic:nvPicPr>
+                  <pic:blipFill>
+                    <a:blip r:embed="rId9"/>
+                    <a:stretch>
+                      <a:fillRect/>
+                    </a:stretch>
+                  </pic:blipFill>
+                  <pic:spPr>
+                    <a:xfrm>
+                      <a:off x="0" y="0"/>
+                      <a:ext cx="2551736" cy="2709315"/>
+                    </a:xfrm>
+                    <a:prstGeom prst="rect">
+                      <a:avLst/>
+                    </a:prstGeom>
+                  </pic:spPr>
+                </pic:pic>
+              </a:graphicData>
+            </a:graphic>
+          </wp:inline>
+        </w:drawing>
+      </w:r>
+    </w:p>
+    <w:p>
+      <w:pPr>
+        <w:jc w:val="both"/>
+        <w:rPr>
+          <w:rFonts w:ascii="Times New Roman" w:hAnsi="Times New Roman" w:cs="Times New Roman"/>
+          <w:sz w:val="28"/>
+          <w:lang w:val="uk-UA"/>
+        </w:rPr>
+      </w:pPr>
+      <w:r>
+        <w:rPr>
+          <w:rFonts w:ascii="Times New Roman" w:hAnsi="Times New Roman" w:cs="Times New Roman"/>
+          <w:sz w:val="28"/>
+          <w:lang w:val="uk-UA"/>
+        </w:rPr>
+        <w:t>При першому запуску програми створюються два аккаунти адмін (з пустим паролем) та «</w:t>
+      </w:r>
+      <w:r>
+        <w:rPr>
+          <w:rFonts w:ascii="Times New Roman" w:hAnsi="Times New Roman" w:cs="Times New Roman"/>
+          <w:sz w:val="28"/>
+          <w:lang w:val="en-US"/>
+        </w:rPr>
+        <w:t>settings</w:t>
+      </w:r>
+      <w:r>
+        <w:rPr>
+          <w:rFonts w:ascii="Times New Roman" w:hAnsi="Times New Roman" w:cs="Times New Roman"/>
+          <w:sz w:val="28"/>
+          <w:lang w:val="uk-UA"/>
+        </w:rPr>
+        <w:t>», другий використовується для зберігання настройків програми</w:t>
+      </w:r>
+      <w:r>
+        <w:rPr>
+          <w:rFonts w:ascii="Times New Roman" w:hAnsi="Times New Roman" w:cs="Times New Roman"/>
+          <w:sz w:val="28"/>
+          <w:lang w:val="uk-UA"/>
+        </w:rPr>
+        <w:t>, також цей аккаунт заблокований</w:t>
+      </w:r>
+      <w:bookmarkStart w:id="0" w:name="_GoBack"/>
+      <w:bookmarkEnd w:id="0"/>
+      <w:r>
+        <w:rPr>
+          <w:rFonts w:ascii="Times New Roman" w:hAnsi="Times New Roman" w:cs="Times New Roman"/>
+          <w:sz w:val="28"/>
+          <w:lang w:val="uk-UA"/>
+        </w:rPr>
+        <w:t>:</w:t>
+      </w:r>
+    </w:p>
+    <w:p>
+      <w:pPr>
+        <w:jc w:val="both"/>
+        <w:rPr>
+          <w:rFonts w:ascii="Times New Roman" w:hAnsi="Times New Roman" w:cs="Times New Roman"/>
+          <w:sz w:val="28"/>
+          <w:lang w:val="uk-UA"/>
+        </w:rPr>
+      </w:pPr>
+      <w:r>
+        <w:rPr>
+          <w:noProof/>
+        </w:rPr>
+        <w:drawing>
+          <wp:inline distT="0" distB="0" distL="0" distR="0" wp14:anchorId="638C06A8" wp14:editId="33D322F4">
+            <wp:extent cx="5619750" cy="485775"/>
+            <wp:effectExtent l="0" t="0" r="0" b="9525"/>
+            <wp:docPr id="3" name="Picture 3"/>
+            <wp:cNvGraphicFramePr>
+              <a:graphicFrameLocks xmlns:a="http://schemas.openxmlformats.org/drawingml/2006/main" noChangeAspect="1"/>
+            </wp:cNvGraphicFramePr>
+            <a:graphic xmlns:a="http://schemas.openxmlformats.org/drawingml/2006/main">
+              <a:graphicData uri="http://schemas.openxmlformats.org/drawingml/2006/picture">
+                <pic:pic xmlns:pic="http://schemas.openxmlformats.org/drawingml/2006/picture">
+                  <pic:nvPicPr>
+                    <pic:cNvPr id="1" name=""/>
+                    <pic:cNvPicPr/>
+                  </pic:nvPicPr>
+                  <pic:blipFill>
+                    <a:blip r:embed="rId10"/>
+                    <a:stretch>
+                      <a:fillRect/>
+                    </a:stretch>
+                  </pic:blipFill>
+                  <pic:spPr>
+                    <a:xfrm>
+                      <a:off x="0" y="0"/>
+                      <a:ext cx="5619750" cy="485775"/>
+                    </a:xfrm>
+                    <a:prstGeom prst="rect">
+                      <a:avLst/>
+                    </a:prstGeom>
+                  </pic:spPr>
+                </pic:pic>
+              </a:graphicData>
+            </a:graphic>
+          </wp:inline>
+        </w:drawing>
+      </w:r>
+    </w:p>
+    <w:p>
+      <w:pPr>
+        <w:jc w:val="both"/>
+        <w:rPr>
+          <w:rFonts w:ascii="Times New Roman" w:hAnsi="Times New Roman" w:cs="Times New Roman"/>
+          <w:sz w:val="28"/>
+          <w:lang w:val="uk-UA"/>
+        </w:rPr>
+      </w:pPr>
+      <w:r>
+        <w:rPr>
+          <w:rFonts w:ascii="Times New Roman" w:hAnsi="Times New Roman" w:cs="Times New Roman"/>
+          <w:sz w:val="28"/>
+          <w:lang w:val="uk-UA"/>
+        </w:rPr>
+        <w:t>Дані про аккаунти зберігаються в файлі, та оновлюються під час роботи програми.</w:t>
+      </w:r>
+    </w:p>
+    <w:p>
+      <w:pPr>
+        <w:jc w:val="both"/>
+        <w:rPr>
+          <w:rFonts w:ascii="Times New Roman" w:hAnsi="Times New Roman" w:cs="Times New Roman"/>
+          <w:sz w:val="28"/>
+          <w:lang w:val="uk-UA"/>
+        </w:rPr>
+      </w:pPr>
+      <w:r>
+        <w:rPr>
+          <w:noProof/>
+        </w:rPr>
+        <w:drawing>
+          <wp:anchor distT="0" distB="0" distL="114300" distR="114300" simplePos="0" relativeHeight="251629056" behindDoc="0" locked="0" layoutInCell="1" allowOverlap="1" wp14:anchorId="7FC9BD0A" wp14:editId="063035A1">
+            <wp:simplePos x="0" y="0"/>
+            <wp:positionH relativeFrom="margin">
+              <wp:posOffset>2750084</wp:posOffset>
+            </wp:positionH>
+            <wp:positionV relativeFrom="margin">
+              <wp:posOffset>6249670</wp:posOffset>
+            </wp:positionV>
+            <wp:extent cx="2432685" cy="924560"/>
+            <wp:effectExtent l="0" t="0" r="5715" b="8890"/>
+            <wp:wrapSquare wrapText="bothSides"/>
+            <wp:docPr id="6" name="Picture 6"/>
+            <wp:cNvGraphicFramePr>
+              <a:graphicFrameLocks xmlns:a="http://schemas.openxmlformats.org/drawingml/2006/main" noChangeAspect="1"/>
+            </wp:cNvGraphicFramePr>
+            <a:graphic xmlns:a="http://schemas.openxmlformats.org/drawingml/2006/main">
+              <a:graphicData uri="http://schemas.openxmlformats.org/drawingml/2006/picture">
+                <pic:pic xmlns:pic="http://schemas.openxmlformats.org/drawingml/2006/picture">
+                  <pic:nvPicPr>
+                    <pic:cNvPr id="1" name=""/>
+                    <pic:cNvPicPr/>
+                  </pic:nvPicPr>
+                  <pic:blipFill>
+                    <a:blip r:embed="rId11">
+                      <a:extLst>
+                        <a:ext uri="{28A0092B-C50C-407E-A947-70E740481C1C}">
+                          <a14:useLocalDpi xmlns:a14="http://schemas.microsoft.com/office/drawing/2010/main" val="0"/>
+                        </a:ext>
+                      </a:extLst>
+                    </a:blip>
+                    <a:stretch>
+                      <a:fillRect/>
+                    </a:stretch>
+                  </pic:blipFill>
+                  <pic:spPr>
+                    <a:xfrm>
+                      <a:off x="0" y="0"/>
+                      <a:ext cx="2432685" cy="924560"/>
+                    </a:xfrm>
+                    <a:prstGeom prst="rect">
+                      <a:avLst/>
+                    </a:prstGeom>
+                  </pic:spPr>
+                </pic:pic>
+              </a:graphicData>
+            </a:graphic>
+          </wp:anchor>
+        </w:drawing>
+      </w:r>
+      <w:r>
+        <w:rPr>
+          <w:rFonts w:ascii="Times New Roman" w:hAnsi="Times New Roman" w:cs="Times New Roman"/>
+          <w:sz w:val="28"/>
+          <w:lang w:val="uk-UA"/>
+        </w:rPr>
+        <w:t>При першому вході в будь-який аккаунт, потрібно створити пароль, на даному етапі вибрані всі настройки пароля, тобто цифри, маленькі та великі букви:</w:t>
+      </w:r>
+    </w:p>
+    <w:p>
+      <w:pPr>
+        <w:jc w:val="both"/>
+        <w:rPr>
+          <w:rFonts w:ascii="Times New Roman" w:hAnsi="Times New Roman" w:cs="Times New Roman"/>
+          <w:sz w:val="28"/>
+          <w:lang w:val="uk-UA"/>
+        </w:rPr>
+      </w:pPr>
+      <w:r>
+        <w:rPr>
+          <w:noProof/>
+        </w:rPr>
+        <w:drawing>
+          <wp:anchor distT="0" distB="0" distL="114300" distR="114300" simplePos="0" relativeHeight="251651584" behindDoc="0" locked="0" layoutInCell="1" allowOverlap="1" wp14:anchorId="0218543E" wp14:editId="5BF74822">
+            <wp:simplePos x="0" y="0"/>
+            <wp:positionH relativeFrom="margin">
+              <wp:posOffset>0</wp:posOffset>
+            </wp:positionH>
+            <wp:positionV relativeFrom="margin">
+              <wp:posOffset>6512509</wp:posOffset>
+            </wp:positionV>
+            <wp:extent cx="2570480" cy="2218055"/>
+            <wp:effectExtent l="0" t="0" r="1270" b="0"/>
+            <wp:wrapSquare wrapText="bothSides"/>
+            <wp:docPr id="4" name="Picture 4"/>
+            <wp:cNvGraphicFramePr>
+              <a:graphicFrameLocks xmlns:a="http://schemas.openxmlformats.org/drawingml/2006/main" noChangeAspect="1"/>
+            </wp:cNvGraphicFramePr>
+            <a:graphic xmlns:a="http://schemas.openxmlformats.org/drawingml/2006/main">
+              <a:graphicData uri="http://schemas.openxmlformats.org/drawingml/2006/picture">
+                <pic:pic xmlns:pic="http://schemas.openxmlformats.org/drawingml/2006/picture">
+                  <pic:nvPicPr>
+                    <pic:cNvPr id="1" name=""/>
+                    <pic:cNvPicPr/>
+                  </pic:nvPicPr>
+                  <pic:blipFill>
+                    <a:blip r:embed="rId12">
+                      <a:extLst>
+                        <a:ext uri="{28A0092B-C50C-407E-A947-70E740481C1C}">
+                          <a14:useLocalDpi xmlns:a14="http://schemas.microsoft.com/office/drawing/2010/main" val="0"/>
+                        </a:ext>
+                      </a:extLst>
+                    </a:blip>
+                    <a:stretch>
+                      <a:fillRect/>
+                    </a:stretch>
+                  </pic:blipFill>
+                  <pic:spPr>
+                    <a:xfrm>
+                      <a:off x="0" y="0"/>
+                      <a:ext cx="2570480" cy="2218055"/>
+                    </a:xfrm>
+                    <a:prstGeom prst="rect">
+                      <a:avLst/>
+                    </a:prstGeom>
+                  </pic:spPr>
+                </pic:pic>
+              </a:graphicData>
+            </a:graphic>
+          </wp:anchor>
+        </w:drawing>
+      </w:r>
+    </w:p>
+    <w:p>
+      <w:pPr>
+        <w:jc w:val="both"/>
+        <w:rPr>
+          <w:rFonts w:ascii="Times New Roman" w:hAnsi="Times New Roman" w:cs="Times New Roman"/>
+          <w:sz w:val="28"/>
+          <w:lang w:val="uk-UA"/>
+        </w:rPr>
+      </w:pPr>
+    </w:p>
+    <w:p>
+      <w:pPr>
+        <w:jc w:val="both"/>
+        <w:rPr>
+          <w:rFonts w:ascii="Times New Roman" w:hAnsi="Times New Roman" w:cs="Times New Roman"/>
+          <w:sz w:val="28"/>
+          <w:lang w:val="uk-UA"/>
+        </w:rPr>
+      </w:pPr>
+      <w:r>
+        <w:rPr>
+          <w:noProof/>
+        </w:rPr>
+        <w:drawing>
+          <wp:anchor distT="0" distB="0" distL="114300" distR="114300" simplePos="0" relativeHeight="251643392" behindDoc="0" locked="0" layoutInCell="1" allowOverlap="1" wp14:anchorId="04ABB582" wp14:editId="5C49E97D">
+            <wp:simplePos x="0" y="0"/>
+            <wp:positionH relativeFrom="margin">
+              <wp:posOffset>2744698</wp:posOffset>
+            </wp:positionH>
+            <wp:positionV relativeFrom="margin">
+              <wp:posOffset>7247966</wp:posOffset>
+            </wp:positionV>
+            <wp:extent cx="2311400" cy="861060"/>
+            <wp:effectExtent l="0" t="0" r="6350" b="0"/>
+            <wp:wrapSquare wrapText="bothSides"/>
+            <wp:docPr id="8" name="Picture 8"/>
+            <wp:cNvGraphicFramePr>
+              <a:graphicFrameLocks xmlns:a="http://schemas.openxmlformats.org/drawingml/2006/main" noChangeAspect="1"/>
+            </wp:cNvGraphicFramePr>
+            <a:graphic xmlns:a="http://schemas.openxmlformats.org/drawingml/2006/main">
+              <a:graphicData uri="http://schemas.openxmlformats.org/drawingml/2006/picture">
+                <pic:pic xmlns:pic="http://schemas.openxmlformats.org/drawingml/2006/picture">
+                  <pic:nvPicPr>
+                    <pic:cNvPr id="1" name=""/>
+                    <pic:cNvPicPr/>
+                  </pic:nvPicPr>
+                  <pic:blipFill>
+                    <a:blip r:embed="rId13">
+                      <a:extLst>
+                        <a:ext uri="{28A0092B-C50C-407E-A947-70E740481C1C}">
+                          <a14:useLocalDpi xmlns:a14="http://schemas.microsoft.com/office/drawing/2010/main" val="0"/>
+                        </a:ext>
+                      </a:extLst>
+                    </a:blip>
+                    <a:stretch>
+                      <a:fillRect/>
+                    </a:stretch>
+                  </pic:blipFill>
+                  <pic:spPr>
+                    <a:xfrm>
+                      <a:off x="0" y="0"/>
+                      <a:ext cx="2311400" cy="861060"/>
+                    </a:xfrm>
+                    <a:prstGeom prst="rect">
+                      <a:avLst/>
+                    </a:prstGeom>
+                  </pic:spPr>
+                </pic:pic>
+              </a:graphicData>
+            </a:graphic>
+            <wp14:sizeRelH relativeFrom="margin">
+              <wp14:pctWidth>0</wp14:pctWidth>
+            </wp14:sizeRelH>
+            <wp14:sizeRelV relativeFrom="margin">
+              <wp14:pctHeight>0</wp14:pctHeight>
+            </wp14:sizeRelV>
+          </wp:anchor>
+        </w:drawing>
+      </w:r>
+    </w:p>
+    <w:p>
+      <w:pPr>
+        <w:jc w:val="both"/>
+        <w:rPr>
+          <w:rFonts w:ascii="Times New Roman" w:hAnsi="Times New Roman" w:cs="Times New Roman"/>
+          <w:sz w:val="28"/>
+          <w:lang w:val="uk-UA"/>
+        </w:rPr>
+      </w:pPr>
+    </w:p>
+    <w:p>
+      <w:pPr>
+        <w:jc w:val="both"/>
+        <w:rPr>
+          <w:rFonts w:ascii="Times New Roman" w:hAnsi="Times New Roman" w:cs="Times New Roman"/>
+          <w:sz w:val="28"/>
+          <w:lang w:val="uk-UA"/>
+        </w:rPr>
+      </w:pPr>
+      <w:r>
+        <w:rPr>
+          <w:noProof/>
+        </w:rPr>
+        <w:drawing>
+          <wp:anchor distT="0" distB="0" distL="114300" distR="114300" simplePos="0" relativeHeight="251655680" behindDoc="0" locked="0" layoutInCell="1" allowOverlap="1" wp14:anchorId="0AC4241E" wp14:editId="291A1F99">
+            <wp:simplePos x="0" y="0"/>
+            <wp:positionH relativeFrom="margin">
+              <wp:posOffset>3098419</wp:posOffset>
+            </wp:positionH>
+            <wp:positionV relativeFrom="margin">
+              <wp:posOffset>8214030</wp:posOffset>
+            </wp:positionV>
+            <wp:extent cx="1572260" cy="802005"/>
+            <wp:effectExtent l="0" t="0" r="8890" b="0"/>
+            <wp:wrapSquare wrapText="bothSides"/>
+            <wp:docPr id="9" name="Picture 9"/>
+            <wp:cNvGraphicFramePr>
+              <a:graphicFrameLocks xmlns:a="http://schemas.openxmlformats.org/drawingml/2006/main" noChangeAspect="1"/>
+            </wp:cNvGraphicFramePr>
+            <a:graphic xmlns:a="http://schemas.openxmlformats.org/drawingml/2006/main">
+              <a:graphicData uri="http://schemas.openxmlformats.org/drawingml/2006/picture">
+                <pic:pic xmlns:pic="http://schemas.openxmlformats.org/drawingml/2006/picture">
+                  <pic:nvPicPr>
+                    <pic:cNvPr id="1" name=""/>
+                    <pic:cNvPicPr/>
+                  </pic:nvPicPr>
+                  <pic:blipFill>
+                    <a:blip r:embed="rId14">
+                      <a:extLst>
+                        <a:ext uri="{28A0092B-C50C-407E-A947-70E740481C1C}">
+                          <a14:useLocalDpi xmlns:a14="http://schemas.microsoft.com/office/drawing/2010/main" val="0"/>
+                        </a:ext>
+                      </a:extLst>
+                    </a:blip>
+                    <a:stretch>
+                      <a:fillRect/>
+                    </a:stretch>
+                  </pic:blipFill>
+                  <pic:spPr>
+                    <a:xfrm>
+                      <a:off x="0" y="0"/>
+                      <a:ext cx="1572260" cy="802005"/>
+                    </a:xfrm>
+                    <a:prstGeom prst="rect">
+                      <a:avLst/>
+                    </a:prstGeom>
+                  </pic:spPr>
+                </pic:pic>
+              </a:graphicData>
+            </a:graphic>
+            <wp14:sizeRelH relativeFrom="margin">
+              <wp14:pctWidth>0</wp14:pctWidth>
+            </wp14:sizeRelH>
+            <wp14:sizeRelV relativeFrom="margin">
+              <wp14:pctHeight>0</wp14:pctHeight>
+            </wp14:sizeRelV>
+          </wp:anchor>
+        </w:drawing>
+      </w:r>
+    </w:p>
+    <w:p>
+      <w:pPr>
+        <w:jc w:val="both"/>
+        <w:rPr>
+          <w:rFonts w:ascii="Times New Roman" w:hAnsi="Times New Roman" w:cs="Times New Roman"/>
+          <w:sz w:val="28"/>
+          <w:lang w:val="uk-UA"/>
+        </w:rPr>
+      </w:pPr>
+    </w:p>
+    <w:p>
+      <w:pPr>
+        <w:jc w:val="both"/>
+        <w:rPr>
+          <w:rFonts w:ascii="Times New Roman" w:hAnsi="Times New Roman" w:cs="Times New Roman"/>
+          <w:sz w:val="28"/>
+          <w:lang w:val="uk-UA"/>
+        </w:rPr>
+      </w:pPr>
+    </w:p>
+    <w:p>
+      <w:pPr>
+        <w:jc w:val="both"/>
+        <w:rPr>
+          <w:rFonts w:ascii="Times New Roman" w:hAnsi="Times New Roman" w:cs="Times New Roman"/>
+          <w:sz w:val="28"/>
+          <w:lang w:val="uk-UA"/>
+        </w:rPr>
+      </w:pPr>
+      <w:r>
+        <w:rPr>
+          <w:rFonts w:ascii="Times New Roman" w:hAnsi="Times New Roman" w:cs="Times New Roman"/>
+          <w:sz w:val="28"/>
+          <w:lang w:val="uk-UA"/>
+        </w:rPr>
+        <w:lastRenderedPageBreak/>
+        <w:t>Після правильного паролю, ми переходим до меню:</w:t>
+      </w:r>
+    </w:p>
+    <w:p>
+      <w:pPr>
+        <w:jc w:val="both"/>
+        <w:rPr>
+          <w:rFonts w:ascii="Times New Roman" w:hAnsi="Times New Roman" w:cs="Times New Roman"/>
+          <w:sz w:val="28"/>
+          <w:lang w:val="en-US"/>
+        </w:rPr>
+      </w:pPr>
+      <w:r>
+        <w:rPr>
+          <w:noProof/>
+        </w:rPr>
+        <w:drawing>
+          <wp:inline distT="0" distB="0" distL="0" distR="0" wp14:anchorId="66199E7F" wp14:editId="508C71F7">
+            <wp:extent cx="3489608" cy="2392070"/>
+            <wp:effectExtent l="0" t="0" r="0" b="8255"/>
+            <wp:docPr id="10" name="Picture 10"/>
+            <wp:cNvGraphicFramePr>
+              <a:graphicFrameLocks xmlns:a="http://schemas.openxmlformats.org/drawingml/2006/main" noChangeAspect="1"/>
+            </wp:cNvGraphicFramePr>
+            <a:graphic xmlns:a="http://schemas.openxmlformats.org/drawingml/2006/main">
+              <a:graphicData uri="http://schemas.openxmlformats.org/drawingml/2006/picture">
+                <pic:pic xmlns:pic="http://schemas.openxmlformats.org/drawingml/2006/picture">
+                  <pic:nvPicPr>
+                    <pic:cNvPr id="1" name=""/>
+                    <pic:cNvPicPr/>
+                  </pic:nvPicPr>
+                  <pic:blipFill>
+                    <a:blip r:embed="rId15"/>
+                    <a:stretch>
+                      <a:fillRect/>
+                    </a:stretch>
+                  </pic:blipFill>
+                  <pic:spPr>
+                    <a:xfrm>
+                      <a:off x="0" y="0"/>
+                      <a:ext cx="3538208" cy="2425384"/>
+                    </a:xfrm>
+                    <a:prstGeom prst="rect">
+                      <a:avLst/>
+                    </a:prstGeom>
+                  </pic:spPr>
+                </pic:pic>
+              </a:graphicData>
+            </a:graphic>
+          </wp:inline>
+        </w:drawing>
+      </w:r>
+    </w:p>
+    <w:p>
+      <w:pPr>
+        <w:jc w:val="both"/>
+        <w:rPr>
+          <w:rFonts w:ascii="Times New Roman" w:hAnsi="Times New Roman" w:cs="Times New Roman"/>
+          <w:sz w:val="28"/>
+          <w:lang w:val="uk-UA"/>
+        </w:rPr>
+      </w:pPr>
+      <w:r>
+        <w:rPr>
+          <w:noProof/>
+        </w:rPr>
+        <w:drawing>
+          <wp:anchor distT="0" distB="0" distL="114300" distR="114300" simplePos="0" relativeHeight="251657728" behindDoc="0" locked="0" layoutInCell="1" allowOverlap="1" wp14:anchorId="41B3FAB2" wp14:editId="06C4656F">
+            <wp:simplePos x="0" y="0"/>
+            <wp:positionH relativeFrom="margin">
+              <wp:posOffset>4380002</wp:posOffset>
+            </wp:positionH>
+            <wp:positionV relativeFrom="margin">
+              <wp:posOffset>3514268</wp:posOffset>
+            </wp:positionV>
+            <wp:extent cx="1424305" cy="892175"/>
+            <wp:effectExtent l="0" t="0" r="4445" b="3175"/>
+            <wp:wrapSquare wrapText="bothSides"/>
+            <wp:docPr id="12" name="Picture 12"/>
+            <wp:cNvGraphicFramePr>
+              <a:graphicFrameLocks xmlns:a="http://schemas.openxmlformats.org/drawingml/2006/main" noChangeAspect="1"/>
+            </wp:cNvGraphicFramePr>
+            <a:graphic xmlns:a="http://schemas.openxmlformats.org/drawingml/2006/main">
+              <a:graphicData uri="http://schemas.openxmlformats.org/drawingml/2006/picture">
+                <pic:pic xmlns:pic="http://schemas.openxmlformats.org/drawingml/2006/picture">
+                  <pic:nvPicPr>
+                    <pic:cNvPr id="1" name=""/>
+                    <pic:cNvPicPr/>
+                  </pic:nvPicPr>
+                  <pic:blipFill>
+                    <a:blip r:embed="rId16">
+                      <a:extLst>
+                        <a:ext uri="{28A0092B-C50C-407E-A947-70E740481C1C}">
+                          <a14:useLocalDpi xmlns:a14="http://schemas.microsoft.com/office/drawing/2010/main" val="0"/>
+                        </a:ext>
+                      </a:extLst>
+                    </a:blip>
+                    <a:stretch>
+                      <a:fillRect/>
+                    </a:stretch>
+                  </pic:blipFill>
+                  <pic:spPr>
+                    <a:xfrm>
+                      <a:off x="0" y="0"/>
+                      <a:ext cx="1424305" cy="892175"/>
+                    </a:xfrm>
+                    <a:prstGeom prst="rect">
+                      <a:avLst/>
+                    </a:prstGeom>
+                  </pic:spPr>
+                </pic:pic>
+              </a:graphicData>
+            </a:graphic>
+          </wp:anchor>
+        </w:drawing>
+      </w:r>
+      <w:r>
+        <w:rPr>
+          <w:rFonts w:ascii="Times New Roman" w:hAnsi="Times New Roman" w:cs="Times New Roman"/>
+          <w:sz w:val="28"/>
+          <w:lang w:val="uk-UA"/>
+        </w:rPr>
+        <w:t>Адмін має</w:t>
+      </w:r>
+      <w:r>
+        <w:rPr>
+          <w:rFonts w:ascii="Times New Roman" w:hAnsi="Times New Roman" w:cs="Times New Roman"/>
+          <w:sz w:val="28"/>
+          <w:lang w:val="uk-UA"/>
+        </w:rPr>
+        <w:t xml:space="preserve"> дані функції: зміна свого паролю, перегляд зареєстрованих користувачів, реєстрація користувача, блокування та розблокування користувача, встановлення налаштувань для паролю.</w:t>
+      </w:r>
+    </w:p>
+    <w:p>
+      <w:pPr>
+        <w:jc w:val="both"/>
+        <w:rPr>
+          <w:rFonts w:ascii="Times New Roman" w:hAnsi="Times New Roman" w:cs="Times New Roman"/>
+          <w:sz w:val="28"/>
+          <w:lang w:val="uk-UA"/>
+        </w:rPr>
+      </w:pPr>
+      <w:r>
+        <w:rPr>
+          <w:rFonts w:ascii="Times New Roman" w:hAnsi="Times New Roman" w:cs="Times New Roman"/>
+          <w:sz w:val="28"/>
+          <w:lang w:val="uk-UA"/>
+        </w:rPr>
+        <w:t>Для реєстрації потрібно внести логін користувача:</w:t>
+      </w:r>
+    </w:p>
+    <w:p>
+      <w:pPr>
+        <w:jc w:val="both"/>
+        <w:rPr>
+          <w:rFonts w:ascii="Times New Roman" w:hAnsi="Times New Roman" w:cs="Times New Roman"/>
+          <w:sz w:val="28"/>
+          <w:lang w:val="en-US"/>
+        </w:rPr>
+      </w:pPr>
+      <w:r>
+        <w:rPr>
+          <w:noProof/>
+        </w:rPr>
+        <w:drawing>
+          <wp:anchor distT="0" distB="0" distL="114300" distR="114300" simplePos="0" relativeHeight="251660800" behindDoc="0" locked="0" layoutInCell="1" allowOverlap="1" wp14:anchorId="253C7D8B" wp14:editId="48B56342">
+            <wp:simplePos x="0" y="0"/>
+            <wp:positionH relativeFrom="margin">
+              <wp:posOffset>3329305</wp:posOffset>
+            </wp:positionH>
+            <wp:positionV relativeFrom="margin">
+              <wp:posOffset>4593946</wp:posOffset>
+            </wp:positionV>
+            <wp:extent cx="2611120" cy="1858645"/>
+            <wp:effectExtent l="0" t="0" r="0" b="8255"/>
+            <wp:wrapSquare wrapText="bothSides"/>
+            <wp:docPr id="13" name="Picture 13"/>
+            <wp:cNvGraphicFramePr>
+              <a:graphicFrameLocks xmlns:a="http://schemas.openxmlformats.org/drawingml/2006/main" noChangeAspect="1"/>
+            </wp:cNvGraphicFramePr>
+            <a:graphic xmlns:a="http://schemas.openxmlformats.org/drawingml/2006/main">
+              <a:graphicData uri="http://schemas.openxmlformats.org/drawingml/2006/picture">
+                <pic:pic xmlns:pic="http://schemas.openxmlformats.org/drawingml/2006/picture">
+                  <pic:nvPicPr>
+                    <pic:cNvPr id="1" name=""/>
+                    <pic:cNvPicPr/>
+                  </pic:nvPicPr>
+                  <pic:blipFill>
+                    <a:blip r:embed="rId17">
+                      <a:extLst>
+                        <a:ext uri="{28A0092B-C50C-407E-A947-70E740481C1C}">
+                          <a14:useLocalDpi xmlns:a14="http://schemas.microsoft.com/office/drawing/2010/main" val="0"/>
+                        </a:ext>
+                      </a:extLst>
+                    </a:blip>
+                    <a:stretch>
+                      <a:fillRect/>
+                    </a:stretch>
+                  </pic:blipFill>
+                  <pic:spPr>
+                    <a:xfrm>
+                      <a:off x="0" y="0"/>
+                      <a:ext cx="2611120" cy="1858645"/>
+                    </a:xfrm>
+                    <a:prstGeom prst="rect">
+                      <a:avLst/>
+                    </a:prstGeom>
+                  </pic:spPr>
+                </pic:pic>
+              </a:graphicData>
+            </a:graphic>
+          </wp:anchor>
+        </w:drawing>
+      </w:r>
+      <w:r>
+        <w:rPr>
+          <w:noProof/>
+        </w:rPr>
+        <w:drawing>
+          <wp:inline distT="0" distB="0" distL="0" distR="0" wp14:anchorId="1DBF9EE7" wp14:editId="26E5E3E7">
+            <wp:extent cx="2889504" cy="1326519"/>
+            <wp:effectExtent l="0" t="0" r="6350" b="6985"/>
+            <wp:docPr id="11" name="Picture 11"/>
+            <wp:cNvGraphicFramePr>
+              <a:graphicFrameLocks xmlns:a="http://schemas.openxmlformats.org/drawingml/2006/main" noChangeAspect="1"/>
+            </wp:cNvGraphicFramePr>
+            <a:graphic xmlns:a="http://schemas.openxmlformats.org/drawingml/2006/main">
+              <a:graphicData uri="http://schemas.openxmlformats.org/drawingml/2006/picture">
+                <pic:pic xmlns:pic="http://schemas.openxmlformats.org/drawingml/2006/picture">
+                  <pic:nvPicPr>
+                    <pic:cNvPr id="1" name=""/>
+                    <pic:cNvPicPr/>
+                  </pic:nvPicPr>
+                  <pic:blipFill>
+                    <a:blip r:embed="rId18"/>
+                    <a:stretch>
+                      <a:fillRect/>
+                    </a:stretch>
+                  </pic:blipFill>
+                  <pic:spPr>
+                    <a:xfrm>
+                      <a:off x="0" y="0"/>
+                      <a:ext cx="2937740" cy="1348663"/>
+                    </a:xfrm>
+                    <a:prstGeom prst="rect">
+                      <a:avLst/>
+                    </a:prstGeom>
+                  </pic:spPr>
+                </pic:pic>
+              </a:graphicData>
+            </a:graphic>
+          </wp:inline>
+        </w:drawing>
+      </w:r>
+    </w:p>
+    <w:p>
+      <w:pPr>
+        <w:jc w:val="both"/>
+        <w:rPr>
+          <w:rFonts w:ascii="Times New Roman" w:hAnsi="Times New Roman" w:cs="Times New Roman"/>
+          <w:sz w:val="28"/>
+          <w:lang w:val="uk-UA"/>
+        </w:rPr>
+      </w:pPr>
+      <w:r>
+        <w:rPr>
+          <w:rFonts w:ascii="Times New Roman" w:hAnsi="Times New Roman" w:cs="Times New Roman"/>
+          <w:sz w:val="28"/>
+          <w:lang w:val="uk-UA"/>
+        </w:rPr>
+        <w:t>Якщо переглянути список користувачів, то бачим доданий аккаунт, який поки без паролю</w:t>
+      </w:r>
+      <w:r>
+        <w:rPr>
+          <w:rFonts w:ascii="Times New Roman" w:hAnsi="Times New Roman" w:cs="Times New Roman"/>
+          <w:sz w:val="28"/>
+          <w:lang w:val="uk-UA"/>
+        </w:rPr>
+        <w:t>.</w:t>
+      </w:r>
+    </w:p>
+    <w:p>
+      <w:pPr>
+        <w:jc w:val="both"/>
+        <w:rPr>
+          <w:rFonts w:ascii="Times New Roman" w:hAnsi="Times New Roman" w:cs="Times New Roman"/>
+          <w:sz w:val="28"/>
+          <w:lang w:val="uk-UA"/>
+        </w:rPr>
+      </w:pPr>
+      <w:r>
+        <w:rPr>
+          <w:noProof/>
+        </w:rPr>
+        <w:drawing>
+          <wp:anchor distT="0" distB="0" distL="114300" distR="114300" simplePos="0" relativeHeight="251664896" behindDoc="0" locked="0" layoutInCell="1" allowOverlap="1" wp14:anchorId="1895E2FB" wp14:editId="0F26A950">
+            <wp:simplePos x="0" y="0"/>
+            <wp:positionH relativeFrom="margin">
+              <wp:posOffset>2894584</wp:posOffset>
+            </wp:positionH>
+            <wp:positionV relativeFrom="margin">
+              <wp:posOffset>7029043</wp:posOffset>
+            </wp:positionV>
+            <wp:extent cx="3192780" cy="1038225"/>
+            <wp:effectExtent l="0" t="0" r="7620" b="9525"/>
+            <wp:wrapSquare wrapText="bothSides"/>
+            <wp:docPr id="14" name="Picture 14"/>
+            <wp:cNvGraphicFramePr>
+              <a:graphicFrameLocks xmlns:a="http://schemas.openxmlformats.org/drawingml/2006/main" noChangeAspect="1"/>
+            </wp:cNvGraphicFramePr>
+            <a:graphic xmlns:a="http://schemas.openxmlformats.org/drawingml/2006/main">
+              <a:graphicData uri="http://schemas.openxmlformats.org/drawingml/2006/picture">
+                <pic:pic xmlns:pic="http://schemas.openxmlformats.org/drawingml/2006/picture">
+                  <pic:nvPicPr>
+                    <pic:cNvPr id="1" name=""/>
+                    <pic:cNvPicPr/>
+                  </pic:nvPicPr>
+                  <pic:blipFill>
+                    <a:blip r:embed="rId19">
+                      <a:extLst>
+                        <a:ext uri="{28A0092B-C50C-407E-A947-70E740481C1C}">
+                          <a14:useLocalDpi xmlns:a14="http://schemas.microsoft.com/office/drawing/2010/main" val="0"/>
+                        </a:ext>
+                      </a:extLst>
+                    </a:blip>
+                    <a:stretch>
+                      <a:fillRect/>
+                    </a:stretch>
+                  </pic:blipFill>
+                  <pic:spPr>
+                    <a:xfrm>
+                      <a:off x="0" y="0"/>
+                      <a:ext cx="3192780" cy="1038225"/>
+                    </a:xfrm>
+                    <a:prstGeom prst="rect">
+                      <a:avLst/>
+                    </a:prstGeom>
+                  </pic:spPr>
+                </pic:pic>
+              </a:graphicData>
+            </a:graphic>
+            <wp14:sizeRelH relativeFrom="margin">
+              <wp14:pctWidth>0</wp14:pctWidth>
+            </wp14:sizeRelH>
+            <wp14:sizeRelV relativeFrom="margin">
+              <wp14:pctHeight>0</wp14:pctHeight>
+            </wp14:sizeRelV>
+          </wp:anchor>
+        </w:drawing>
+      </w:r>
+      <w:r>
+        <w:rPr>
+          <w:rFonts w:ascii="Times New Roman" w:hAnsi="Times New Roman" w:cs="Times New Roman"/>
+          <w:sz w:val="28"/>
+          <w:lang w:val="uk-UA"/>
+        </w:rPr>
+        <w:t xml:space="preserve">Давайте, змінимо налаштування паролю, залишивши лише обов’язкові цифри: </w:t>
+      </w:r>
+    </w:p>
+    <w:p>
+      <w:pPr>
+        <w:jc w:val="both"/>
+        <w:rPr>
+          <w:rFonts w:ascii="Times New Roman" w:hAnsi="Times New Roman" w:cs="Times New Roman"/>
+          <w:sz w:val="28"/>
+          <w:lang w:val="uk-UA"/>
+        </w:rPr>
+      </w:pPr>
+      <w:r>
+        <w:rPr>
+          <w:rFonts w:ascii="Times New Roman" w:hAnsi="Times New Roman" w:cs="Times New Roman"/>
+          <w:sz w:val="28"/>
+          <w:lang w:val="uk-UA"/>
+        </w:rPr>
+        <w:t>Після створення паролю для звичайного аккаунту, список користувачів змінився:</w:t>
+      </w:r>
+    </w:p>
+    <w:p>
+      <w:pPr>
+        <w:jc w:val="both"/>
+        <w:rPr>
+          <w:rFonts w:ascii="Times New Roman" w:hAnsi="Times New Roman" w:cs="Times New Roman"/>
+          <w:sz w:val="28"/>
+          <w:lang w:val="uk-UA"/>
+        </w:rPr>
+      </w:pPr>
+      <w:r>
+        <w:rPr>
+          <w:noProof/>
+        </w:rPr>
+        <w:drawing>
+          <wp:inline distT="0" distB="0" distL="0" distR="0" wp14:anchorId="2A712BFD" wp14:editId="52B1491F">
+            <wp:extent cx="3419475" cy="904875"/>
+            <wp:effectExtent l="0" t="0" r="9525" b="9525"/>
+            <wp:docPr id="15" name="Picture 15"/>
+            <wp:cNvGraphicFramePr>
+              <a:graphicFrameLocks xmlns:a="http://schemas.openxmlformats.org/drawingml/2006/main" noChangeAspect="1"/>
+            </wp:cNvGraphicFramePr>
+            <a:graphic xmlns:a="http://schemas.openxmlformats.org/drawingml/2006/main">
+              <a:graphicData uri="http://schemas.openxmlformats.org/drawingml/2006/picture">
+                <pic:pic xmlns:pic="http://schemas.openxmlformats.org/drawingml/2006/picture">
+                  <pic:nvPicPr>
+                    <pic:cNvPr id="1" name=""/>
+                    <pic:cNvPicPr/>
+                  </pic:nvPicPr>
+                  <pic:blipFill>
+                    <a:blip r:embed="rId20"/>
+                    <a:stretch>
+                      <a:fillRect/>
+                    </a:stretch>
+                  </pic:blipFill>
+                  <pic:spPr>
+                    <a:xfrm>
+                      <a:off x="0" y="0"/>
+                      <a:ext cx="3419475" cy="904875"/>
+                    </a:xfrm>
+                    <a:prstGeom prst="rect">
+                      <a:avLst/>
+                    </a:prstGeom>
+                  </pic:spPr>
+                </pic:pic>
+              </a:graphicData>
+            </a:graphic>
+          </wp:inline>
+        </w:drawing>
+      </w:r>
+    </w:p>
+    <w:p>
+      <w:pPr>
+        <w:jc w:val="both"/>
+        <w:rPr>
+          <w:rFonts w:ascii="Times New Roman" w:hAnsi="Times New Roman" w:cs="Times New Roman"/>
+          <w:sz w:val="28"/>
+          <w:lang w:val="uk-UA"/>
+        </w:rPr>
+      </w:pPr>
+      <w:r>
+        <w:rPr>
+          <w:rFonts w:ascii="Times New Roman" w:hAnsi="Times New Roman" w:cs="Times New Roman"/>
+          <w:sz w:val="28"/>
+          <w:lang w:val="uk-UA"/>
+        </w:rPr>
+        <w:lastRenderedPageBreak/>
+        <w:t>Для блокування або розблокування користувача потрібно внести його логів в поле, та вибрати відповідну кнопку:</w:t>
+      </w:r>
+    </w:p>
+    <w:p>
+      <w:pPr>
+        <w:jc w:val="both"/>
+        <w:rPr>
+          <w:rFonts w:ascii="Times New Roman" w:hAnsi="Times New Roman" w:cs="Times New Roman"/>
+          <w:sz w:val="28"/>
+          <w:lang w:val="en-US"/>
+        </w:rPr>
+      </w:pPr>
+      <w:r>
+        <w:rPr>
+          <w:noProof/>
+        </w:rPr>
+        <w:drawing>
+          <wp:anchor distT="0" distB="0" distL="114300" distR="114300" simplePos="0" relativeHeight="251673088" behindDoc="0" locked="0" layoutInCell="1" allowOverlap="1" wp14:anchorId="31B36634" wp14:editId="28940148">
+            <wp:simplePos x="0" y="0"/>
+            <wp:positionH relativeFrom="margin">
+              <wp:posOffset>3456890</wp:posOffset>
+            </wp:positionH>
+            <wp:positionV relativeFrom="margin">
+              <wp:posOffset>832511</wp:posOffset>
+            </wp:positionV>
+            <wp:extent cx="1567815" cy="1280160"/>
+            <wp:effectExtent l="0" t="0" r="0" b="0"/>
+            <wp:wrapSquare wrapText="bothSides"/>
+            <wp:docPr id="17" name="Picture 17"/>
+            <wp:cNvGraphicFramePr>
+              <a:graphicFrameLocks xmlns:a="http://schemas.openxmlformats.org/drawingml/2006/main" noChangeAspect="1"/>
+            </wp:cNvGraphicFramePr>
+            <a:graphic xmlns:a="http://schemas.openxmlformats.org/drawingml/2006/main">
+              <a:graphicData uri="http://schemas.openxmlformats.org/drawingml/2006/picture">
+                <pic:pic xmlns:pic="http://schemas.openxmlformats.org/drawingml/2006/picture">
+                  <pic:nvPicPr>
+                    <pic:cNvPr id="1" name=""/>
+                    <pic:cNvPicPr/>
+                  </pic:nvPicPr>
+                  <pic:blipFill>
+                    <a:blip r:embed="rId21">
+                      <a:extLst>
+                        <a:ext uri="{28A0092B-C50C-407E-A947-70E740481C1C}">
+                          <a14:useLocalDpi xmlns:a14="http://schemas.microsoft.com/office/drawing/2010/main" val="0"/>
+                        </a:ext>
+                      </a:extLst>
+                    </a:blip>
+                    <a:stretch>
+                      <a:fillRect/>
+                    </a:stretch>
+                  </pic:blipFill>
+                  <pic:spPr>
+                    <a:xfrm>
+                      <a:off x="0" y="0"/>
+                      <a:ext cx="1567815" cy="1280160"/>
+                    </a:xfrm>
+                    <a:prstGeom prst="rect">
+                      <a:avLst/>
+                    </a:prstGeom>
+                  </pic:spPr>
+                </pic:pic>
+              </a:graphicData>
+            </a:graphic>
+          </wp:anchor>
+        </w:drawing>
+      </w:r>
+    </w:p>
+    <w:p>
+      <w:pPr>
+        <w:jc w:val="both"/>
+        <w:rPr>
+          <w:rFonts w:ascii="Times New Roman" w:hAnsi="Times New Roman" w:cs="Times New Roman"/>
+          <w:sz w:val="28"/>
+          <w:lang w:val="en-US"/>
+        </w:rPr>
+      </w:pPr>
+      <w:r>
+        <w:rPr>
+          <w:noProof/>
+        </w:rPr>
+        <w:drawing>
+          <wp:anchor distT="0" distB="0" distL="114300" distR="114300" simplePos="0" relativeHeight="251694592" behindDoc="0" locked="0" layoutInCell="1" allowOverlap="1" wp14:anchorId="0D49B75C" wp14:editId="6505764A">
+            <wp:simplePos x="0" y="0"/>
+            <wp:positionH relativeFrom="margin">
+              <wp:posOffset>0</wp:posOffset>
+            </wp:positionH>
+            <wp:positionV relativeFrom="margin">
+              <wp:posOffset>963930</wp:posOffset>
+            </wp:positionV>
+            <wp:extent cx="2771775" cy="2124075"/>
+            <wp:effectExtent l="0" t="0" r="9525" b="9525"/>
+            <wp:wrapSquare wrapText="bothSides"/>
+            <wp:docPr id="16" name="Picture 16"/>
+            <wp:cNvGraphicFramePr>
+              <a:graphicFrameLocks xmlns:a="http://schemas.openxmlformats.org/drawingml/2006/main" noChangeAspect="1"/>
+            </wp:cNvGraphicFramePr>
+            <a:graphic xmlns:a="http://schemas.openxmlformats.org/drawingml/2006/main">
+              <a:graphicData uri="http://schemas.openxmlformats.org/drawingml/2006/picture">
+                <pic:pic xmlns:pic="http://schemas.openxmlformats.org/drawingml/2006/picture">
+                  <pic:nvPicPr>
+                    <pic:cNvPr id="1" name=""/>
+                    <pic:cNvPicPr/>
+                  </pic:nvPicPr>
+                  <pic:blipFill>
+                    <a:blip r:embed="rId22">
+                      <a:extLst>
+                        <a:ext uri="{28A0092B-C50C-407E-A947-70E740481C1C}">
+                          <a14:useLocalDpi xmlns:a14="http://schemas.microsoft.com/office/drawing/2010/main" val="0"/>
+                        </a:ext>
+                      </a:extLst>
+                    </a:blip>
+                    <a:stretch>
+                      <a:fillRect/>
+                    </a:stretch>
+                  </pic:blipFill>
+                  <pic:spPr>
+                    <a:xfrm>
+                      <a:off x="0" y="0"/>
+                      <a:ext cx="2771775" cy="2124075"/>
+                    </a:xfrm>
+                    <a:prstGeom prst="rect">
+                      <a:avLst/>
+                    </a:prstGeom>
+                  </pic:spPr>
+                </pic:pic>
+              </a:graphicData>
+            </a:graphic>
+          </wp:anchor>
+        </w:drawing>
+      </w:r>
+    </w:p>
+    <w:p>
+      <w:pPr>
+        <w:jc w:val="both"/>
+        <w:rPr>
+          <w:rFonts w:ascii="Times New Roman" w:hAnsi="Times New Roman" w:cs="Times New Roman"/>
+          <w:sz w:val="28"/>
+          <w:lang w:val="uk-UA"/>
+        </w:rPr>
+      </w:pPr>
+    </w:p>
+    <w:p>
+      <w:pPr>
+        <w:jc w:val="both"/>
+        <w:rPr>
+          <w:rFonts w:ascii="Times New Roman" w:hAnsi="Times New Roman" w:cs="Times New Roman"/>
+          <w:sz w:val="28"/>
+          <w:lang w:val="uk-UA"/>
+        </w:rPr>
+      </w:pPr>
+    </w:p>
+    <w:p>
+      <w:pPr>
+        <w:jc w:val="both"/>
+        <w:rPr>
+          <w:rFonts w:ascii="Times New Roman" w:hAnsi="Times New Roman" w:cs="Times New Roman"/>
+          <w:sz w:val="28"/>
+          <w:lang w:val="uk-UA"/>
+        </w:rPr>
+      </w:pPr>
+    </w:p>
+    <w:p>
+      <w:pPr>
+        <w:jc w:val="both"/>
+        <w:rPr>
+          <w:rFonts w:ascii="Times New Roman" w:hAnsi="Times New Roman" w:cs="Times New Roman"/>
+          <w:sz w:val="28"/>
+          <w:lang w:val="uk-UA"/>
+        </w:rPr>
+      </w:pPr>
+      <w:r>
+        <w:rPr>
+          <w:noProof/>
+        </w:rPr>
+        <w:drawing>
+          <wp:anchor distT="0" distB="0" distL="114300" distR="114300" simplePos="0" relativeHeight="251697664" behindDoc="0" locked="0" layoutInCell="1" allowOverlap="1" wp14:anchorId="1078100B" wp14:editId="7B8D7B95">
+            <wp:simplePos x="0" y="0"/>
+            <wp:positionH relativeFrom="margin">
+              <wp:posOffset>4918050</wp:posOffset>
+            </wp:positionH>
+            <wp:positionV relativeFrom="margin">
+              <wp:posOffset>3327400</wp:posOffset>
+            </wp:positionV>
+            <wp:extent cx="1272540" cy="996315"/>
+            <wp:effectExtent l="0" t="0" r="3810" b="0"/>
+            <wp:wrapSquare wrapText="bothSides"/>
+            <wp:docPr id="19" name="Picture 19"/>
+            <wp:cNvGraphicFramePr>
+              <a:graphicFrameLocks xmlns:a="http://schemas.openxmlformats.org/drawingml/2006/main" noChangeAspect="1"/>
+            </wp:cNvGraphicFramePr>
+            <a:graphic xmlns:a="http://schemas.openxmlformats.org/drawingml/2006/main">
+              <a:graphicData uri="http://schemas.openxmlformats.org/drawingml/2006/picture">
+                <pic:pic xmlns:pic="http://schemas.openxmlformats.org/drawingml/2006/picture">
+                  <pic:nvPicPr>
+                    <pic:cNvPr id="1" name=""/>
+                    <pic:cNvPicPr/>
+                  </pic:nvPicPr>
+                  <pic:blipFill>
+                    <a:blip r:embed="rId23">
+                      <a:extLst>
+                        <a:ext uri="{28A0092B-C50C-407E-A947-70E740481C1C}">
+                          <a14:useLocalDpi xmlns:a14="http://schemas.microsoft.com/office/drawing/2010/main" val="0"/>
+                        </a:ext>
+                      </a:extLst>
+                    </a:blip>
+                    <a:stretch>
+                      <a:fillRect/>
+                    </a:stretch>
+                  </pic:blipFill>
+                  <pic:spPr>
+                    <a:xfrm>
+                      <a:off x="0" y="0"/>
+                      <a:ext cx="1272540" cy="996315"/>
+                    </a:xfrm>
+                    <a:prstGeom prst="rect">
+                      <a:avLst/>
+                    </a:prstGeom>
+                  </pic:spPr>
+                </pic:pic>
+              </a:graphicData>
+            </a:graphic>
+            <wp14:sizeRelH relativeFrom="margin">
+              <wp14:pctWidth>0</wp14:pctWidth>
+            </wp14:sizeRelH>
+            <wp14:sizeRelV relativeFrom="margin">
+              <wp14:pctHeight>0</wp14:pctHeight>
+            </wp14:sizeRelV>
+          </wp:anchor>
+        </w:drawing>
+      </w:r>
+      <w:r>
+        <w:rPr>
+          <w:noProof/>
+        </w:rPr>
+        <w:drawing>
+          <wp:anchor distT="0" distB="0" distL="114300" distR="114300" simplePos="0" relativeHeight="251690496" behindDoc="0" locked="0" layoutInCell="1" allowOverlap="1" wp14:anchorId="0BA63B9C" wp14:editId="115AD272">
+            <wp:simplePos x="0" y="0"/>
+            <wp:positionH relativeFrom="margin">
+              <wp:posOffset>3044952</wp:posOffset>
+            </wp:positionH>
+            <wp:positionV relativeFrom="margin">
+              <wp:posOffset>2272361</wp:posOffset>
+            </wp:positionV>
+            <wp:extent cx="2787015" cy="688975"/>
+            <wp:effectExtent l="0" t="0" r="0" b="0"/>
+            <wp:wrapSquare wrapText="bothSides"/>
+            <wp:docPr id="18" name="Picture 18"/>
+            <wp:cNvGraphicFramePr>
+              <a:graphicFrameLocks xmlns:a="http://schemas.openxmlformats.org/drawingml/2006/main" noChangeAspect="1"/>
+            </wp:cNvGraphicFramePr>
+            <a:graphic xmlns:a="http://schemas.openxmlformats.org/drawingml/2006/main">
+              <a:graphicData uri="http://schemas.openxmlformats.org/drawingml/2006/picture">
+                <pic:pic xmlns:pic="http://schemas.openxmlformats.org/drawingml/2006/picture">
+                  <pic:nvPicPr>
+                    <pic:cNvPr id="1" name=""/>
+                    <pic:cNvPicPr/>
+                  </pic:nvPicPr>
+                  <pic:blipFill>
+                    <a:blip r:embed="rId24">
+                      <a:extLst>
+                        <a:ext uri="{28A0092B-C50C-407E-A947-70E740481C1C}">
+                          <a14:useLocalDpi xmlns:a14="http://schemas.microsoft.com/office/drawing/2010/main" val="0"/>
+                        </a:ext>
+                      </a:extLst>
+                    </a:blip>
+                    <a:stretch>
+                      <a:fillRect/>
+                    </a:stretch>
+                  </pic:blipFill>
+                  <pic:spPr>
+                    <a:xfrm>
+                      <a:off x="0" y="0"/>
+                      <a:ext cx="2787015" cy="688975"/>
+                    </a:xfrm>
+                    <a:prstGeom prst="rect">
+                      <a:avLst/>
+                    </a:prstGeom>
+                  </pic:spPr>
+                </pic:pic>
+              </a:graphicData>
+            </a:graphic>
+            <wp14:sizeRelH relativeFrom="margin">
+              <wp14:pctWidth>0</wp14:pctWidth>
+            </wp14:sizeRelH>
+            <wp14:sizeRelV relativeFrom="margin">
+              <wp14:pctHeight>0</wp14:pctHeight>
+            </wp14:sizeRelV>
+          </wp:anchor>
+        </w:drawing>
+      </w:r>
+      <w:r>
+        <w:rPr>
+          <w:rFonts w:ascii="Times New Roman" w:hAnsi="Times New Roman" w:cs="Times New Roman"/>
+          <w:sz w:val="28"/>
+          <w:lang w:val="uk-UA"/>
+        </w:rPr>
+        <w:t xml:space="preserve">При спробі ввійти в заблокований аккаунт – виникне помилка: </w:t>
+      </w:r>
+    </w:p>
+    <w:p>
+      <w:pPr>
+        <w:jc w:val="both"/>
+        <w:rPr>
+          <w:rFonts w:ascii="Times New Roman" w:hAnsi="Times New Roman" w:cs="Times New Roman"/>
+          <w:sz w:val="28"/>
+          <w:lang w:val="uk-UA"/>
+        </w:rPr>
+      </w:pPr>
+      <w:r>
+        <w:rPr>
+          <w:rFonts w:ascii="Times New Roman" w:hAnsi="Times New Roman" w:cs="Times New Roman"/>
+          <w:sz w:val="28"/>
+          <w:lang w:val="uk-UA"/>
+        </w:rPr>
+        <w:t>При вході у звичайний аккаунт з не правильним паролем, система це реєструє і після трьох спроб – блокує аккаунт, який розблокувати може адмін.</w:t>
+      </w:r>
+    </w:p>
+    <w:p>
+      <w:pPr>
+        <w:jc w:val="both"/>
+        <w:rPr>
+          <w:rFonts w:ascii="Times New Roman" w:hAnsi="Times New Roman" w:cs="Times New Roman"/>
+          <w:sz w:val="28"/>
+          <w:lang w:val="en-US"/>
+        </w:rPr>
+      </w:pPr>
+      <w:r>
+        <w:rPr>
+          <w:noProof/>
+        </w:rPr>
+        <w:drawing>
+          <wp:inline distT="0" distB="0" distL="0" distR="0" wp14:anchorId="6069720B" wp14:editId="7ECC673F">
+            <wp:extent cx="1660550" cy="1021342"/>
+            <wp:effectExtent l="0" t="0" r="0" b="7620"/>
+            <wp:docPr id="20" name="Picture 20"/>
+            <wp:cNvGraphicFramePr>
+              <a:graphicFrameLocks xmlns:a="http://schemas.openxmlformats.org/drawingml/2006/main" noChangeAspect="1"/>
+            </wp:cNvGraphicFramePr>
+            <a:graphic xmlns:a="http://schemas.openxmlformats.org/drawingml/2006/main">
+              <a:graphicData uri="http://schemas.openxmlformats.org/drawingml/2006/picture">
+                <pic:pic xmlns:pic="http://schemas.openxmlformats.org/drawingml/2006/picture">
+                  <pic:nvPicPr>
+                    <pic:cNvPr id="1" name=""/>
+                    <pic:cNvPicPr/>
+                  </pic:nvPicPr>
+                  <pic:blipFill>
+                    <a:blip r:embed="rId25"/>
+                    <a:stretch>
+                      <a:fillRect/>
+                    </a:stretch>
+                  </pic:blipFill>
+                  <pic:spPr>
+                    <a:xfrm>
+                      <a:off x="0" y="0"/>
+                      <a:ext cx="1687431" cy="1037875"/>
+                    </a:xfrm>
+                    <a:prstGeom prst="rect">
+                      <a:avLst/>
+                    </a:prstGeom>
+                  </pic:spPr>
+                </pic:pic>
+              </a:graphicData>
+            </a:graphic>
+          </wp:inline>
+        </w:drawing>
+      </w:r>
+      <w:r>
+        <w:rPr>
+          <w:rFonts w:ascii="Times New Roman" w:hAnsi="Times New Roman" w:cs="Times New Roman"/>
+          <w:sz w:val="28"/>
+          <w:lang w:val="en-US"/>
+        </w:rPr>
+        <w:t xml:space="preserve">   </w:t>
+      </w:r>
+      <w:r>
+        <w:rPr>
+          <w:noProof/>
+        </w:rPr>
+        <w:drawing>
+          <wp:inline distT="0" distB="0" distL="0" distR="0" wp14:anchorId="65D3F56E" wp14:editId="5CC2442C">
+            <wp:extent cx="1632812" cy="1009498"/>
+            <wp:effectExtent l="0" t="0" r="5715" b="635"/>
+            <wp:docPr id="21" name="Picture 21"/>
+            <wp:cNvGraphicFramePr>
+              <a:graphicFrameLocks xmlns:a="http://schemas.openxmlformats.org/drawingml/2006/main" noChangeAspect="1"/>
+            </wp:cNvGraphicFramePr>
+            <a:graphic xmlns:a="http://schemas.openxmlformats.org/drawingml/2006/main">
+              <a:graphicData uri="http://schemas.openxmlformats.org/drawingml/2006/picture">
+                <pic:pic xmlns:pic="http://schemas.openxmlformats.org/drawingml/2006/picture">
+                  <pic:nvPicPr>
+                    <pic:cNvPr id="1" name=""/>
+                    <pic:cNvPicPr/>
+                  </pic:nvPicPr>
+                  <pic:blipFill>
+                    <a:blip r:embed="rId26"/>
+                    <a:stretch>
+                      <a:fillRect/>
+                    </a:stretch>
+                  </pic:blipFill>
+                  <pic:spPr>
+                    <a:xfrm>
+                      <a:off x="0" y="0"/>
+                      <a:ext cx="1640342" cy="1014153"/>
+                    </a:xfrm>
+                    <a:prstGeom prst="rect">
+                      <a:avLst/>
+                    </a:prstGeom>
+                  </pic:spPr>
+                </pic:pic>
+              </a:graphicData>
+            </a:graphic>
+          </wp:inline>
+        </w:drawing>
+      </w:r>
+      <w:r>
+        <w:rPr>
+          <w:rFonts w:ascii="Times New Roman" w:hAnsi="Times New Roman" w:cs="Times New Roman"/>
+          <w:sz w:val="28"/>
+          <w:lang w:val="en-US"/>
+        </w:rPr>
+        <w:t xml:space="preserve">   </w:t>
+      </w:r>
+      <w:r>
+        <w:rPr>
+          <w:noProof/>
+        </w:rPr>
+        <w:drawing>
+          <wp:inline distT="0" distB="0" distL="0" distR="0" wp14:anchorId="1088708C" wp14:editId="63F4D2BC">
+            <wp:extent cx="1623974" cy="1061559"/>
+            <wp:effectExtent l="0" t="0" r="0" b="5715"/>
+            <wp:docPr id="22" name="Picture 22"/>
+            <wp:cNvGraphicFramePr>
+              <a:graphicFrameLocks xmlns:a="http://schemas.openxmlformats.org/drawingml/2006/main" noChangeAspect="1"/>
+            </wp:cNvGraphicFramePr>
+            <a:graphic xmlns:a="http://schemas.openxmlformats.org/drawingml/2006/main">
+              <a:graphicData uri="http://schemas.openxmlformats.org/drawingml/2006/picture">
+                <pic:pic xmlns:pic="http://schemas.openxmlformats.org/drawingml/2006/picture">
+                  <pic:nvPicPr>
+                    <pic:cNvPr id="1" name=""/>
+                    <pic:cNvPicPr/>
+                  </pic:nvPicPr>
+                  <pic:blipFill>
+                    <a:blip r:embed="rId27"/>
+                    <a:stretch>
+                      <a:fillRect/>
+                    </a:stretch>
+                  </pic:blipFill>
+                  <pic:spPr>
+                    <a:xfrm>
+                      <a:off x="0" y="0"/>
+                      <a:ext cx="1669986" cy="1091636"/>
+                    </a:xfrm>
+                    <a:prstGeom prst="rect">
+                      <a:avLst/>
+                    </a:prstGeom>
+                  </pic:spPr>
+                </pic:pic>
+              </a:graphicData>
+            </a:graphic>
+          </wp:inline>
+        </w:drawing>
+      </w:r>
+    </w:p>
+    <w:p>
+      <w:pPr>
+        <w:jc w:val="both"/>
+        <w:rPr>
+          <w:rFonts w:ascii="Times New Roman" w:hAnsi="Times New Roman" w:cs="Times New Roman"/>
+          <w:sz w:val="28"/>
+          <w:lang w:val="uk-UA"/>
+        </w:rPr>
+      </w:pPr>
+      <w:r>
+        <w:rPr>
+          <w:rFonts w:ascii="Times New Roman" w:hAnsi="Times New Roman" w:cs="Times New Roman"/>
+          <w:sz w:val="28"/>
+          <w:lang w:val="uk-UA"/>
+        </w:rPr>
+        <w:t xml:space="preserve">Після </w:t>
+      </w:r>
+      <w:r>
+        <w:rPr>
+          <w:rFonts w:ascii="Times New Roman" w:hAnsi="Times New Roman" w:cs="Times New Roman"/>
+          <w:sz w:val="28"/>
+          <w:lang w:val="uk-UA"/>
+        </w:rPr>
+        <w:t xml:space="preserve">вдалого </w:t>
+      </w:r>
+      <w:r>
+        <w:rPr>
+          <w:rFonts w:ascii="Times New Roman" w:hAnsi="Times New Roman" w:cs="Times New Roman"/>
+          <w:sz w:val="28"/>
+          <w:lang w:val="uk-UA"/>
+        </w:rPr>
+        <w:t>входу</w:t>
+      </w:r>
+      <w:r>
+        <w:rPr>
+          <w:rFonts w:ascii="Times New Roman" w:hAnsi="Times New Roman" w:cs="Times New Roman"/>
+          <w:sz w:val="28"/>
+          <w:lang w:val="uk-UA"/>
+        </w:rPr>
+        <w:t xml:space="preserve"> або розблокування адміном</w:t>
+      </w:r>
+      <w:r>
+        <w:rPr>
+          <w:rFonts w:ascii="Times New Roman" w:hAnsi="Times New Roman" w:cs="Times New Roman"/>
+          <w:sz w:val="28"/>
+          <w:lang w:val="uk-UA"/>
+        </w:rPr>
+        <w:t>, число спроб обнуляється</w:t>
+      </w:r>
+      <w:r>
+        <w:rPr>
+          <w:rFonts w:ascii="Times New Roman" w:hAnsi="Times New Roman" w:cs="Times New Roman"/>
+          <w:sz w:val="28"/>
+          <w:lang w:val="uk-UA"/>
+        </w:rPr>
+        <w:t>.</w:t>
+      </w:r>
+    </w:p>
+    <w:p>
+      <w:pPr>
+        <w:jc w:val="both"/>
+        <w:rPr>
+          <w:rFonts w:ascii="Times New Roman" w:hAnsi="Times New Roman" w:cs="Times New Roman"/>
+          <w:sz w:val="28"/>
+          <w:lang w:val="uk-UA"/>
+        </w:rPr>
+      </w:pPr>
+      <w:r>
+        <w:rPr>
+          <w:rFonts w:ascii="Times New Roman" w:hAnsi="Times New Roman" w:cs="Times New Roman"/>
+          <w:sz w:val="28"/>
+          <w:lang w:val="uk-UA"/>
+        </w:rPr>
+        <w:t>Також програма реєструє ряд помилок:</w:t>
+      </w:r>
+    </w:p>
+    <w:p>
+      <w:pPr>
+        <w:jc w:val="both"/>
+        <w:rPr>
+          <w:rFonts w:ascii="Times New Roman" w:hAnsi="Times New Roman" w:cs="Times New Roman"/>
+          <w:sz w:val="28"/>
+          <w:lang w:val="uk-UA"/>
+        </w:rPr>
+      </w:pPr>
+      <w:r>
+        <w:rPr>
+          <w:rFonts w:ascii="Times New Roman" w:hAnsi="Times New Roman" w:cs="Times New Roman"/>
+          <w:sz w:val="28"/>
+          <w:lang w:val="uk-UA"/>
+        </w:rPr>
+        <w:t xml:space="preserve"> </w:t>
+      </w:r>
+      <w:r>
+        <w:rPr>
+          <w:rFonts w:ascii="Times New Roman" w:hAnsi="Times New Roman" w:cs="Times New Roman"/>
+          <w:sz w:val="28"/>
+          <w:lang w:val="en-US"/>
+        </w:rPr>
+        <w:t xml:space="preserve">       </w:t>
+      </w:r>
+      <w:r>
+        <w:rPr>
+          <w:noProof/>
+        </w:rPr>
+        <w:drawing>
+          <wp:inline distT="0" distB="0" distL="0" distR="0" wp14:anchorId="5C5D91F3" wp14:editId="7B1F7108">
+            <wp:extent cx="1303541" cy="1038759"/>
+            <wp:effectExtent l="0" t="0" r="0" b="9525"/>
+            <wp:docPr id="23" name="Picture 23"/>
+            <wp:cNvGraphicFramePr>
+              <a:graphicFrameLocks xmlns:a="http://schemas.openxmlformats.org/drawingml/2006/main" noChangeAspect="1"/>
+            </wp:cNvGraphicFramePr>
+            <a:graphic xmlns:a="http://schemas.openxmlformats.org/drawingml/2006/main">
+              <a:graphicData uri="http://schemas.openxmlformats.org/drawingml/2006/picture">
+                <pic:pic xmlns:pic="http://schemas.openxmlformats.org/drawingml/2006/picture">
+                  <pic:nvPicPr>
+                    <pic:cNvPr id="1" name=""/>
+                    <pic:cNvPicPr/>
+                  </pic:nvPicPr>
+                  <pic:blipFill>
+                    <a:blip r:embed="rId28"/>
+                    <a:stretch>
+                      <a:fillRect/>
+                    </a:stretch>
+                  </pic:blipFill>
+                  <pic:spPr>
+                    <a:xfrm>
+                      <a:off x="0" y="0"/>
+                      <a:ext cx="1318508" cy="1050686"/>
+                    </a:xfrm>
+                    <a:prstGeom prst="rect">
+                      <a:avLst/>
+                    </a:prstGeom>
+                  </pic:spPr>
+                </pic:pic>
+              </a:graphicData>
+            </a:graphic>
+          </wp:inline>
+        </w:drawing>
+      </w:r>
+      <w:r>
+        <w:rPr>
+          <w:rFonts w:ascii="Times New Roman" w:hAnsi="Times New Roman" w:cs="Times New Roman"/>
+          <w:sz w:val="28"/>
+          <w:lang w:val="en-US"/>
+        </w:rPr>
+        <w:t xml:space="preserve"> </w:t>
+      </w:r>
+      <w:r>
+        <w:rPr>
+          <w:rFonts w:ascii="Times New Roman" w:hAnsi="Times New Roman" w:cs="Times New Roman"/>
+          <w:sz w:val="28"/>
+          <w:lang w:val="en-US"/>
+        </w:rPr>
+        <w:t xml:space="preserve">   </w:t>
+      </w:r>
+      <w:r>
+        <w:rPr>
+          <w:noProof/>
+        </w:rPr>
+        <w:drawing>
+          <wp:inline distT="0" distB="0" distL="0" distR="0" wp14:anchorId="19656986" wp14:editId="6C0C8E70">
+            <wp:extent cx="1377566" cy="1031444"/>
+            <wp:effectExtent l="0" t="0" r="0" b="0"/>
+            <wp:docPr id="24" name="Picture 24"/>
+            <wp:cNvGraphicFramePr>
+              <a:graphicFrameLocks xmlns:a="http://schemas.openxmlformats.org/drawingml/2006/main" noChangeAspect="1"/>
+            </wp:cNvGraphicFramePr>
+            <a:graphic xmlns:a="http://schemas.openxmlformats.org/drawingml/2006/main">
+              <a:graphicData uri="http://schemas.openxmlformats.org/drawingml/2006/picture">
+                <pic:pic xmlns:pic="http://schemas.openxmlformats.org/drawingml/2006/picture">
+                  <pic:nvPicPr>
+                    <pic:cNvPr id="1" name=""/>
+                    <pic:cNvPicPr/>
+                  </pic:nvPicPr>
+                  <pic:blipFill>
+                    <a:blip r:embed="rId29"/>
+                    <a:stretch>
+                      <a:fillRect/>
+                    </a:stretch>
+                  </pic:blipFill>
+                  <pic:spPr>
+                    <a:xfrm>
+                      <a:off x="0" y="0"/>
+                      <a:ext cx="1399805" cy="1048095"/>
+                    </a:xfrm>
+                    <a:prstGeom prst="rect">
+                      <a:avLst/>
+                    </a:prstGeom>
+                  </pic:spPr>
+                </pic:pic>
+              </a:graphicData>
+            </a:graphic>
+          </wp:inline>
+        </w:drawing>
+      </w:r>
+      <w:r>
+        <w:rPr>
+          <w:rFonts w:ascii="Times New Roman" w:hAnsi="Times New Roman" w:cs="Times New Roman"/>
+          <w:sz w:val="28"/>
+          <w:lang w:val="en-US"/>
+        </w:rPr>
+        <w:t xml:space="preserve"> </w:t>
+      </w:r>
+      <w:r>
+        <w:rPr>
+          <w:rFonts w:ascii="Times New Roman" w:hAnsi="Times New Roman" w:cs="Times New Roman"/>
+          <w:sz w:val="28"/>
+          <w:lang w:val="en-US"/>
+        </w:rPr>
+        <w:t xml:space="preserve">   </w:t>
+      </w:r>
+      <w:r>
+        <w:rPr>
+          <w:noProof/>
+        </w:rPr>
+        <w:drawing>
+          <wp:inline distT="0" distB="0" distL="0" distR="0" wp14:anchorId="3175505C" wp14:editId="09802286">
+            <wp:extent cx="1467917" cy="1024128"/>
+            <wp:effectExtent l="0" t="0" r="0" b="5080"/>
+            <wp:docPr id="25" name="Picture 25"/>
+            <wp:cNvGraphicFramePr>
+              <a:graphicFrameLocks xmlns:a="http://schemas.openxmlformats.org/drawingml/2006/main" noChangeAspect="1"/>
+            </wp:cNvGraphicFramePr>
+            <a:graphic xmlns:a="http://schemas.openxmlformats.org/drawingml/2006/main">
+              <a:graphicData uri="http://schemas.openxmlformats.org/drawingml/2006/picture">
+                <pic:pic xmlns:pic="http://schemas.openxmlformats.org/drawingml/2006/picture">
+                  <pic:nvPicPr>
+                    <pic:cNvPr id="1" name=""/>
+                    <pic:cNvPicPr/>
+                  </pic:nvPicPr>
+                  <pic:blipFill>
+                    <a:blip r:embed="rId30"/>
+                    <a:stretch>
+                      <a:fillRect/>
+                    </a:stretch>
+                  </pic:blipFill>
+                  <pic:spPr>
+                    <a:xfrm>
+                      <a:off x="0" y="0"/>
+                      <a:ext cx="1503798" cy="1049161"/>
+                    </a:xfrm>
+                    <a:prstGeom prst="rect">
+                      <a:avLst/>
+                    </a:prstGeom>
+                  </pic:spPr>
+                </pic:pic>
+              </a:graphicData>
+            </a:graphic>
+          </wp:inline>
+        </w:drawing>
+      </w:r>
+      <w:r>
+        <w:rPr>
+          <w:rFonts w:ascii="Times New Roman" w:hAnsi="Times New Roman" w:cs="Times New Roman"/>
+          <w:sz w:val="28"/>
+          <w:lang w:val="en-US"/>
+        </w:rPr>
+        <w:t xml:space="preserve"> </w:t>
+      </w:r>
     </w:p>
     <w:sectPr>
-      <w:headerReference w:type="default" r:id="rId8"/>
+      <w:headerReference w:type="default" r:id="rId31"/>
       <w:pgSz w:w="11906" w:h="16838"/>
       <w:pgMar w:top="1134" w:right="850" w:bottom="1134" w:left="1701" w:header="708" w:footer="708" w:gutter="0"/>
       <w:cols w:space="708"/>
@@ -1485,6 +3238,95 @@
 <file path=word/numbering.xml><?xml version="1.0" encoding="utf-8"?>
 <w:numbering xmlns:wpc="http://schemas.microsoft.com/office/word/2010/wordprocessingCanvas" xmlns:cx="http://schemas.microsoft.com/office/drawing/2014/chartex" xmlns:cx1="http://schemas.microsoft.com/office/drawing/2015/9/8/chartex" xmlns:cx2="http://schemas.microsoft.com/office/drawing/2015/10/21/chartex" xmlns:cx3="http://schemas.microsoft.com/office/drawing/2016/5/9/chartex" xmlns:cx4="http://schemas.microsoft.com/office/drawing/2016/5/10/chartex" xmlns:cx5="http://schemas.microsoft.com/office/drawing/2016/5/11/chartex" xmlns:cx6="http://schemas.microsoft.com/office/drawing/2016/5/12/chartex" xmlns:cx7="http://schemas.microsoft.com/office/drawing/2016/5/13/chartex" xmlns:cx8="http://schemas.microsoft.com/office/drawing/2016/5/14/chartex" xmlns:mc="http://schemas.openxmlformats.org/markup-compatibility/2006" xmlns:aink="http://schemas.microsoft.com/office/drawing/2016/ink" xmlns:am3d="http://schemas.microsoft.com/office/drawing/2017/model3d" xmlns:o="urn:schemas-microsoft-com:office:office" xmlns:r="http://schemas.openxmlformats.org/officeDocument/2006/relationships" xmlns:m="http://schemas.openxmlformats.org/officeDocument/2006/math" xmlns:v="urn:schemas-microsoft-com:vml" xmlns:wp14="http://schemas.microsoft.com/office/word/2010/wordprocessingDrawing" xmlns:wp="http://schemas.openxmlformats.org/drawingml/2006/wordprocessingDrawing" xmlns:w10="urn:schemas-microsoft-com:office:word" xmlns:w="http://schemas.openxmlformats.org/wordprocessingml/2006/main" xmlns:w14="http://schemas.microsoft.com/office/word/2010/wordml" xmlns:w15="http://schemas.microsoft.com/office/word/2012/wordml" xmlns:w16cid="http://schemas.microsoft.com/office/word/2016/wordml/cid" xmlns:w16se="http://schemas.microsoft.com/office/word/2015/wordml/symex" xmlns:wpg="http://schemas.microsoft.com/office/word/2010/wordprocessingGroup" xmlns:wpi="http://schemas.microsoft.com/office/word/2010/wordprocessingInk" xmlns:wne="http://schemas.microsoft.com/office/word/2006/wordml" xmlns:wps="http://schemas.microsoft.com/office/word/2010/wordprocessingShape" mc:Ignorable="w14 w15 w16se w16cid wp14">
   <w:abstractNum w:abstractNumId="0" w15:restartNumberingAfterBreak="0">
+    <w:nsid w:val="14830D33"/>
+    <w:multiLevelType w:val="hybridMultilevel"/>
+    <w:tmpl w:val="695459AC"/>
+    <w:lvl w:ilvl="0" w:tplc="04090011">
+      <w:start w:val="1"/>
+      <w:numFmt w:val="decimal"/>
+      <w:lvlText w:val="%1)"/>
+      <w:lvlJc w:val="left"/>
+      <w:pPr>
+        <w:ind w:left="720" w:hanging="360"/>
+      </w:pPr>
+      <w:rPr>
+        <w:rFonts w:hint="default"/>
+      </w:rPr>
+    </w:lvl>
+    <w:lvl w:ilvl="1" w:tplc="04090019" w:tentative="1">
+      <w:start w:val="1"/>
+      <w:numFmt w:val="lowerLetter"/>
+      <w:lvlText w:val="%2."/>
+      <w:lvlJc w:val="left"/>
+      <w:pPr>
+        <w:ind w:left="1440" w:hanging="360"/>
+      </w:pPr>
+    </w:lvl>
+    <w:lvl w:ilvl="2" w:tplc="0409001B" w:tentative="1">
+      <w:start w:val="1"/>
+      <w:numFmt w:val="lowerRoman"/>
+      <w:lvlText w:val="%3."/>
+      <w:lvlJc w:val="right"/>
+      <w:pPr>
+        <w:ind w:left="2160" w:hanging="180"/>
+      </w:pPr>
+    </w:lvl>
+    <w:lvl w:ilvl="3" w:tplc="0409000F" w:tentative="1">
+      <w:start w:val="1"/>
+      <w:numFmt w:val="decimal"/>
+      <w:lvlText w:val="%4."/>
+      <w:lvlJc w:val="left"/>
+      <w:pPr>
+        <w:ind w:left="2880" w:hanging="360"/>
+      </w:pPr>
+    </w:lvl>
+    <w:lvl w:ilvl="4" w:tplc="04090019" w:tentative="1">
+      <w:start w:val="1"/>
+      <w:numFmt w:val="lowerLetter"/>
+      <w:lvlText w:val="%5."/>
+      <w:lvlJc w:val="left"/>
+      <w:pPr>
+        <w:ind w:left="3600" w:hanging="360"/>
+      </w:pPr>
+    </w:lvl>
+    <w:lvl w:ilvl="5" w:tplc="0409001B" w:tentative="1">
+      <w:start w:val="1"/>
+      <w:numFmt w:val="lowerRoman"/>
+      <w:lvlText w:val="%6."/>
+      <w:lvlJc w:val="right"/>
+      <w:pPr>
+        <w:ind w:left="4320" w:hanging="180"/>
+      </w:pPr>
+    </w:lvl>
+    <w:lvl w:ilvl="6" w:tplc="0409000F" w:tentative="1">
+      <w:start w:val="1"/>
+      <w:numFmt w:val="decimal"/>
+      <w:lvlText w:val="%7."/>
+      <w:lvlJc w:val="left"/>
+      <w:pPr>
+        <w:ind w:left="5040" w:hanging="360"/>
+      </w:pPr>
+    </w:lvl>
+    <w:lvl w:ilvl="7" w:tplc="04090019" w:tentative="1">
+      <w:start w:val="1"/>
+      <w:numFmt w:val="lowerLetter"/>
+      <w:lvlText w:val="%8."/>
+      <w:lvlJc w:val="left"/>
+      <w:pPr>
+        <w:ind w:left="5760" w:hanging="360"/>
+      </w:pPr>
+    </w:lvl>
+    <w:lvl w:ilvl="8" w:tplc="0409001B" w:tentative="1">
+      <w:start w:val="1"/>
+      <w:numFmt w:val="lowerRoman"/>
+      <w:lvlText w:val="%9."/>
+      <w:lvlJc w:val="right"/>
+      <w:pPr>
+        <w:ind w:left="6480" w:hanging="180"/>
+      </w:pPr>
+    </w:lvl>
+  </w:abstractNum>
+  <w:abstractNum w:abstractNumId="1" w15:restartNumberingAfterBreak="0">
     <w:nsid w:val="1EF852E7"/>
     <w:multiLevelType w:val="hybridMultilevel"/>
     <w:tmpl w:val="C8642158"/>
@@ -1574,7 +3416,7 @@
       </w:pPr>
     </w:lvl>
   </w:abstractNum>
-  <w:abstractNum w:abstractNumId="1" w15:restartNumberingAfterBreak="0">
+  <w:abstractNum w:abstractNumId="2" w15:restartNumberingAfterBreak="0">
     <w:nsid w:val="3A9D6AD1"/>
     <w:multiLevelType w:val="multilevel"/>
     <w:tmpl w:val="453684AA"/>
@@ -1687,7 +3529,7 @@
       </w:pPr>
     </w:lvl>
   </w:abstractNum>
-  <w:abstractNum w:abstractNumId="2" w15:restartNumberingAfterBreak="0">
+  <w:abstractNum w:abstractNumId="3" w15:restartNumberingAfterBreak="0">
     <w:nsid w:val="5C7B2978"/>
     <w:multiLevelType w:val="hybridMultilevel"/>
     <w:tmpl w:val="8A5A09EE"/>
@@ -1776,7 +3618,7 @@
       </w:pPr>
     </w:lvl>
   </w:abstractNum>
-  <w:abstractNum w:abstractNumId="3" w15:restartNumberingAfterBreak="0">
+  <w:abstractNum w:abstractNumId="4" w15:restartNumberingAfterBreak="0">
     <w:nsid w:val="7C51752A"/>
     <w:multiLevelType w:val="multilevel"/>
     <w:tmpl w:val="453684AA"/>
@@ -1890,16 +3732,19 @@
     </w:lvl>
   </w:abstractNum>
   <w:num w:numId="1">
-    <w:abstractNumId w:val="0"/>
+    <w:abstractNumId w:val="1"/>
   </w:num>
   <w:num w:numId="2">
-    <w:abstractNumId w:val="1"/>
+    <w:abstractNumId w:val="2"/>
   </w:num>
   <w:num w:numId="3">
+    <w:abstractNumId w:val="4"/>
+  </w:num>
+  <w:num w:numId="4">
     <w:abstractNumId w:val="3"/>
   </w:num>
-  <w:num w:numId="4">
-    <w:abstractNumId w:val="2"/>
+  <w:num w:numId="5">
+    <w:abstractNumId w:val="0"/>
   </w:num>
 </w:numbering>
 </file>
@@ -2788,7 +4633,7 @@
 </file>
 
 <file path=customXml/itemProps1.xml><?xml version="1.0" encoding="utf-8"?>
-<ds:datastoreItem xmlns:ds="http://schemas.openxmlformats.org/officeDocument/2006/customXml" ds:itemID="{AA4429B9-9BDD-472B-8163-E1248E5F4335}">
+<ds:datastoreItem xmlns:ds="http://schemas.openxmlformats.org/officeDocument/2006/customXml" ds:itemID="{38EDAD52-5B26-44DC-B972-FF6DEF3D9D1D}">
   <ds:schemaRefs>
     <ds:schemaRef ds:uri="http://schemas.openxmlformats.org/officeDocument/2006/bibliography"/>
   </ds:schemaRefs>

</xml_diff>